<commit_message>
Added Setup brach to yml file and modified proposal template..
</commit_message>
<xml_diff>
--- a/Docs/Directed Focus Study Project Template.docx
+++ b/Docs/Directed Focus Study Project Template.docx
@@ -1,6 +1,6 @@
 
 <file path=word/document.xml><?xml version="1.0" encoding="utf-8"?>
-<w:document xmlns:wpc="http://schemas.microsoft.com/office/word/2010/wordprocessingCanvas" xmlns:cx="http://schemas.microsoft.com/office/drawing/2014/chartex" xmlns:cx1="http://schemas.microsoft.com/office/drawing/2015/9/8/chartex" xmlns:cx2="http://schemas.microsoft.com/office/drawing/2015/10/21/chartex" xmlns:cx3="http://schemas.microsoft.com/office/drawing/2016/5/9/chartex" xmlns:cx4="http://schemas.microsoft.com/office/drawing/2016/5/10/chartex" xmlns:cx5="http://schemas.microsoft.com/office/drawing/2016/5/11/chartex" xmlns:cx6="http://schemas.microsoft.com/office/drawing/2016/5/12/chartex" xmlns:cx7="http://schemas.microsoft.com/office/drawing/2016/5/13/chartex" xmlns:cx8="http://schemas.microsoft.com/office/drawing/2016/5/14/chartex" xmlns:mc="http://schemas.openxmlformats.org/markup-compatibility/2006" xmlns:aink="http://schemas.microsoft.com/office/drawing/2016/ink" xmlns:am3d="http://schemas.microsoft.com/office/drawing/2017/model3d" xmlns:o="urn:schemas-microsoft-com:office:office" xmlns:r="http://schemas.openxmlformats.org/officeDocument/2006/relationships" xmlns:m="http://schemas.openxmlformats.org/officeDocument/2006/math" xmlns:v="urn:schemas-microsoft-com:vml" xmlns:wp14="http://schemas.microsoft.com/office/word/2010/wordprocessingDrawing" xmlns:wp="http://schemas.openxmlformats.org/drawingml/2006/wordprocessingDrawing" xmlns:w10="urn:schemas-microsoft-com:office:word" xmlns:w="http://schemas.openxmlformats.org/wordprocessingml/2006/main" xmlns:w14="http://schemas.microsoft.com/office/word/2010/wordml" xmlns:w15="http://schemas.microsoft.com/office/word/2012/wordml" xmlns:w16cid="http://schemas.microsoft.com/office/word/2016/wordml/cid" xmlns:w16se="http://schemas.microsoft.com/office/word/2015/wordml/symex" xmlns:wpg="http://schemas.microsoft.com/office/word/2010/wordprocessingGroup" xmlns:wpi="http://schemas.microsoft.com/office/word/2010/wordprocessingInk" xmlns:wne="http://schemas.microsoft.com/office/word/2006/wordml" xmlns:wps="http://schemas.microsoft.com/office/word/2010/wordprocessingShape" mc:Ignorable="w14 w15 w16se w16cid wp14">
+<w:document xmlns:wpc="http://schemas.microsoft.com/office/word/2010/wordprocessingCanvas" xmlns:cx="http://schemas.microsoft.com/office/drawing/2014/chartex" xmlns:cx1="http://schemas.microsoft.com/office/drawing/2015/9/8/chartex" xmlns:cx2="http://schemas.microsoft.com/office/drawing/2015/10/21/chartex" xmlns:cx3="http://schemas.microsoft.com/office/drawing/2016/5/9/chartex" xmlns:cx4="http://schemas.microsoft.com/office/drawing/2016/5/10/chartex" xmlns:cx5="http://schemas.microsoft.com/office/drawing/2016/5/11/chartex" xmlns:cx6="http://schemas.microsoft.com/office/drawing/2016/5/12/chartex" xmlns:cx7="http://schemas.microsoft.com/office/drawing/2016/5/13/chartex" xmlns:cx8="http://schemas.microsoft.com/office/drawing/2016/5/14/chartex" xmlns:mc="http://schemas.openxmlformats.org/markup-compatibility/2006" xmlns:aink="http://schemas.microsoft.com/office/drawing/2016/ink" xmlns:am3d="http://schemas.microsoft.com/office/drawing/2017/model3d" xmlns:o="urn:schemas-microsoft-com:office:office" xmlns:r="http://schemas.openxmlformats.org/officeDocument/2006/relationships" xmlns:m="http://schemas.openxmlformats.org/officeDocument/2006/math" xmlns:v="urn:schemas-microsoft-com:vml" xmlns:wp14="http://schemas.microsoft.com/office/word/2010/wordprocessingDrawing" xmlns:wp="http://schemas.openxmlformats.org/drawingml/2006/wordprocessingDrawing" xmlns:w10="urn:schemas-microsoft-com:office:word" xmlns:w="http://schemas.openxmlformats.org/wordprocessingml/2006/main" xmlns:w14="http://schemas.microsoft.com/office/word/2010/wordml" xmlns:w15="http://schemas.microsoft.com/office/word/2012/wordml" xmlns:w16cex="http://schemas.microsoft.com/office/word/2018/wordml/cex" xmlns:w16cid="http://schemas.microsoft.com/office/word/2016/wordml/cid" xmlns:w16="http://schemas.microsoft.com/office/word/2018/wordml" xmlns:w16se="http://schemas.microsoft.com/office/word/2015/wordml/symex" xmlns:wpg="http://schemas.microsoft.com/office/word/2010/wordprocessingGroup" xmlns:wpi="http://schemas.microsoft.com/office/word/2010/wordprocessingInk" xmlns:wne="http://schemas.microsoft.com/office/word/2006/wordml" xmlns:wps="http://schemas.microsoft.com/office/word/2010/wordprocessingShape" mc:Ignorable="w14 w15 w16se w16cid w16 w16cex wp14">
   <w:body>
     <w:p>
       <w:pPr>
@@ -32,7 +32,7 @@
         </w:numPr>
       </w:pPr>
       <w:r>
-        <w:t>What is interesting about the project?</w:t>
+        <w:t>What problem will you solve?</w:t>
       </w:r>
     </w:p>
     <w:p>
@@ -44,7 +44,7 @@
         </w:numPr>
       </w:pPr>
       <w:r>
-        <w:t>What problem will you solve?</w:t>
+        <w:t>Why is your project significant to the game industry?</w:t>
       </w:r>
     </w:p>
     <w:p>
@@ -72,8 +72,40 @@
     </w:p>
     <w:p>
       <w:r>
-        <w:t>List each feature and how it will work. Break the list into two parts “core” and “stretch” features for both Midterm presentation and Final presentation.</w:t>
-      </w:r>
+        <w:t xml:space="preserve">List each feature and </w:t>
+      </w:r>
+      <w:r>
+        <w:t>generate the associated user stories</w:t>
+      </w:r>
+      <w:r>
+        <w:t>. Break the list into two parts “core” and “stretch” features for both Midterm presentation and Final presentation.</w:t>
+      </w:r>
+    </w:p>
+    <w:p>
+      <w:r>
+        <w:t xml:space="preserve">Download and review this template on how to write Agile user stories: </w:t>
+      </w:r>
+      <w:hyperlink r:id="rId6" w:history="1">
+        <w:r>
+          <w:rPr>
+            <w:rStyle w:val="Hyperlink"/>
+          </w:rPr>
+          <w:t>Writing Agile User Stories</w:t>
+        </w:r>
+      </w:hyperlink>
+    </w:p>
+    <w:p>
+      <w:r>
+        <w:t xml:space="preserve">Download and review this template on developing an Agile product backlog: </w:t>
+      </w:r>
+      <w:hyperlink r:id="rId7" w:history="1">
+        <w:r>
+          <w:rPr>
+            <w:rStyle w:val="Hyperlink"/>
+          </w:rPr>
+          <w:t>Developing an Agile Product Backlog</w:t>
+        </w:r>
+      </w:hyperlink>
     </w:p>
     <w:p>
       <w:pPr>
@@ -115,7 +147,22 @@
         </w:numPr>
       </w:pPr>
       <w:r>
-        <w:t xml:space="preserve">What else do you need to learn to implement the feature? </w:t>
+        <w:t>What is unknown about the feature and w</w:t>
+      </w:r>
+      <w:r>
+        <w:t xml:space="preserve">hat do you </w:t>
+      </w:r>
+      <w:r>
+        <w:t xml:space="preserve">believe you </w:t>
+      </w:r>
+      <w:r>
+        <w:t xml:space="preserve">need to learn to </w:t>
+      </w:r>
+      <w:r>
+        <w:t xml:space="preserve">successfully </w:t>
+      </w:r>
+      <w:r>
+        <w:t xml:space="preserve">implement the feature? </w:t>
       </w:r>
     </w:p>
     <w:p>
@@ -135,39 +182,6 @@
         <w:pStyle w:val="Heading1"/>
       </w:pPr>
       <w:r>
-        <w:t>Sprints</w:t>
-      </w:r>
-    </w:p>
-    <w:p>
-      <w:r>
-        <w:t>Break the project into one-week sprints with time estimates in hours per week.</w:t>
-      </w:r>
-      <w:r>
-        <w:t xml:space="preserve"> </w:t>
-      </w:r>
-      <w:r>
-        <w:t xml:space="preserve">Consider task </w:t>
-      </w:r>
-      <w:r>
-        <w:t xml:space="preserve">priorities, </w:t>
-      </w:r>
-      <w:r>
-        <w:t>dependencies</w:t>
-      </w:r>
-      <w:r>
-        <w:t>, and ordering</w:t>
-      </w:r>
-      <w:bookmarkStart w:id="0" w:name="_GoBack"/>
-      <w:bookmarkEnd w:id="0"/>
-      <w:r>
-        <w:t>.</w:t>
-      </w:r>
-    </w:p>
-    <w:p>
-      <w:pPr>
-        <w:pStyle w:val="Heading1"/>
-      </w:pPr>
-      <w:r>
         <w:t>Performance</w:t>
       </w:r>
     </w:p>
@@ -217,11 +231,9 @@
       <w:r>
         <w:t xml:space="preserve"> to prove correctness of the </w:t>
       </w:r>
-      <w:proofErr w:type="spellStart"/>
-      <w:r>
-        <w:t>implemention</w:t>
-      </w:r>
-      <w:proofErr w:type="spellEnd"/>
+      <w:r>
+        <w:t>implementation</w:t>
+      </w:r>
       <w:r>
         <w:t>?</w:t>
       </w:r>
@@ -235,11 +247,41 @@
         </w:numPr>
       </w:pPr>
       <w:r>
-        <w:t>Is any special software needed?</w:t>
+        <w:t>Which features can be test</w:t>
+      </w:r>
+      <w:r>
+        <w:t>ed</w:t>
+      </w:r>
+      <w:r>
+        <w:t xml:space="preserve"> using automation?</w:t>
       </w:r>
     </w:p>
     <w:p>
       <w:pPr>
+        <w:pStyle w:val="ListParagraph"/>
+        <w:numPr>
+          <w:ilvl w:val="0"/>
+          <w:numId w:val="14"/>
+        </w:numPr>
+      </w:pPr>
+      <w:r>
+        <w:t>Which features must be tested by hand?</w:t>
+      </w:r>
+    </w:p>
+    <w:p>
+      <w:pPr>
+        <w:pStyle w:val="ListParagraph"/>
+        <w:numPr>
+          <w:ilvl w:val="0"/>
+          <w:numId w:val="14"/>
+        </w:numPr>
+      </w:pPr>
+      <w:r>
+        <w:t>Is any special software needed?</w:t>
+      </w:r>
+    </w:p>
+    <w:p>
+      <w:pPr>
         <w:pStyle w:val="Heading1"/>
       </w:pPr>
       <w:r>
@@ -252,7 +294,13 @@
         <w:t xml:space="preserve"> </w:t>
       </w:r>
       <w:r>
-        <w:t>Cite all relevant literature you used</w:t>
+        <w:t>You must c</w:t>
+      </w:r>
+      <w:r>
+        <w:t xml:space="preserve">ite all relevant literature </w:t>
+      </w:r>
+      <w:r>
+        <w:t>you are using.</w:t>
       </w:r>
     </w:p>
     <w:p/>
@@ -267,7 +315,7 @@
 </file>
 
 <file path=word/numbering.xml><?xml version="1.0" encoding="utf-8"?>
-<w:numbering xmlns:wpc="http://schemas.microsoft.com/office/word/2010/wordprocessingCanvas" xmlns:cx="http://schemas.microsoft.com/office/drawing/2014/chartex" xmlns:cx1="http://schemas.microsoft.com/office/drawing/2015/9/8/chartex" xmlns:cx2="http://schemas.microsoft.com/office/drawing/2015/10/21/chartex" xmlns:cx3="http://schemas.microsoft.com/office/drawing/2016/5/9/chartex" xmlns:cx4="http://schemas.microsoft.com/office/drawing/2016/5/10/chartex" xmlns:cx5="http://schemas.microsoft.com/office/drawing/2016/5/11/chartex" xmlns:cx6="http://schemas.microsoft.com/office/drawing/2016/5/12/chartex" xmlns:cx7="http://schemas.microsoft.com/office/drawing/2016/5/13/chartex" xmlns:cx8="http://schemas.microsoft.com/office/drawing/2016/5/14/chartex" xmlns:mc="http://schemas.openxmlformats.org/markup-compatibility/2006" xmlns:aink="http://schemas.microsoft.com/office/drawing/2016/ink" xmlns:am3d="http://schemas.microsoft.com/office/drawing/2017/model3d" xmlns:o="urn:schemas-microsoft-com:office:office" xmlns:r="http://schemas.openxmlformats.org/officeDocument/2006/relationships" xmlns:m="http://schemas.openxmlformats.org/officeDocument/2006/math" xmlns:v="urn:schemas-microsoft-com:vml" xmlns:wp14="http://schemas.microsoft.com/office/word/2010/wordprocessingDrawing" xmlns:wp="http://schemas.openxmlformats.org/drawingml/2006/wordprocessingDrawing" xmlns:w10="urn:schemas-microsoft-com:office:word" xmlns:w="http://schemas.openxmlformats.org/wordprocessingml/2006/main" xmlns:w14="http://schemas.microsoft.com/office/word/2010/wordml" xmlns:w15="http://schemas.microsoft.com/office/word/2012/wordml" xmlns:w16cid="http://schemas.microsoft.com/office/word/2016/wordml/cid" xmlns:w16se="http://schemas.microsoft.com/office/word/2015/wordml/symex" xmlns:wpg="http://schemas.microsoft.com/office/word/2010/wordprocessingGroup" xmlns:wpi="http://schemas.microsoft.com/office/word/2010/wordprocessingInk" xmlns:wne="http://schemas.microsoft.com/office/word/2006/wordml" xmlns:wps="http://schemas.microsoft.com/office/word/2010/wordprocessingShape" mc:Ignorable="w14 w15 w16se w16cid wp14">
+<w:numbering xmlns:wpc="http://schemas.microsoft.com/office/word/2010/wordprocessingCanvas" xmlns:cx="http://schemas.microsoft.com/office/drawing/2014/chartex" xmlns:cx1="http://schemas.microsoft.com/office/drawing/2015/9/8/chartex" xmlns:cx2="http://schemas.microsoft.com/office/drawing/2015/10/21/chartex" xmlns:cx3="http://schemas.microsoft.com/office/drawing/2016/5/9/chartex" xmlns:cx4="http://schemas.microsoft.com/office/drawing/2016/5/10/chartex" xmlns:cx5="http://schemas.microsoft.com/office/drawing/2016/5/11/chartex" xmlns:cx6="http://schemas.microsoft.com/office/drawing/2016/5/12/chartex" xmlns:cx7="http://schemas.microsoft.com/office/drawing/2016/5/13/chartex" xmlns:cx8="http://schemas.microsoft.com/office/drawing/2016/5/14/chartex" xmlns:mc="http://schemas.openxmlformats.org/markup-compatibility/2006" xmlns:aink="http://schemas.microsoft.com/office/drawing/2016/ink" xmlns:am3d="http://schemas.microsoft.com/office/drawing/2017/model3d" xmlns:o="urn:schemas-microsoft-com:office:office" xmlns:r="http://schemas.openxmlformats.org/officeDocument/2006/relationships" xmlns:m="http://schemas.openxmlformats.org/officeDocument/2006/math" xmlns:v="urn:schemas-microsoft-com:vml" xmlns:wp14="http://schemas.microsoft.com/office/word/2010/wordprocessingDrawing" xmlns:wp="http://schemas.openxmlformats.org/drawingml/2006/wordprocessingDrawing" xmlns:w10="urn:schemas-microsoft-com:office:word" xmlns:w="http://schemas.openxmlformats.org/wordprocessingml/2006/main" xmlns:w14="http://schemas.microsoft.com/office/word/2010/wordml" xmlns:w15="http://schemas.microsoft.com/office/word/2012/wordml" xmlns:w16cex="http://schemas.microsoft.com/office/word/2018/wordml/cex" xmlns:w16cid="http://schemas.microsoft.com/office/word/2016/wordml/cid" xmlns:w16="http://schemas.microsoft.com/office/word/2018/wordml" xmlns:w16se="http://schemas.microsoft.com/office/word/2015/wordml/symex" xmlns:wpg="http://schemas.microsoft.com/office/word/2010/wordprocessingGroup" xmlns:wpi="http://schemas.microsoft.com/office/word/2010/wordprocessingInk" xmlns:wne="http://schemas.microsoft.com/office/word/2006/wordml" xmlns:wps="http://schemas.microsoft.com/office/word/2010/wordprocessingShape" mc:Ignorable="w14 w15 w16se w16cid w16 w16cex wp14">
   <w:abstractNum w:abstractNumId="0" w15:restartNumberingAfterBreak="0">
     <w:nsid w:val="1482775B"/>
     <w:multiLevelType w:val="multilevel"/>
@@ -977,7 +1025,7 @@
 </file>
 
 <file path=word/styles.xml><?xml version="1.0" encoding="utf-8"?>
-<w:styles xmlns:mc="http://schemas.openxmlformats.org/markup-compatibility/2006" xmlns:r="http://schemas.openxmlformats.org/officeDocument/2006/relationships" xmlns:w="http://schemas.openxmlformats.org/wordprocessingml/2006/main" xmlns:w14="http://schemas.microsoft.com/office/word/2010/wordml" xmlns:w15="http://schemas.microsoft.com/office/word/2012/wordml" xmlns:w16cid="http://schemas.microsoft.com/office/word/2016/wordml/cid" xmlns:w16se="http://schemas.microsoft.com/office/word/2015/wordml/symex" mc:Ignorable="w14 w15 w16se w16cid">
+<w:styles xmlns:mc="http://schemas.openxmlformats.org/markup-compatibility/2006" xmlns:r="http://schemas.openxmlformats.org/officeDocument/2006/relationships" xmlns:w="http://schemas.openxmlformats.org/wordprocessingml/2006/main" xmlns:w14="http://schemas.microsoft.com/office/word/2010/wordml" xmlns:w15="http://schemas.microsoft.com/office/word/2012/wordml" xmlns:w16cex="http://schemas.microsoft.com/office/word/2018/wordml/cex" xmlns:w16cid="http://schemas.microsoft.com/office/word/2016/wordml/cid" xmlns:w16="http://schemas.microsoft.com/office/word/2018/wordml" xmlns:w16se="http://schemas.microsoft.com/office/word/2015/wordml/symex" mc:Ignorable="w14 w15 w16se w16cid w16 w16cex">
   <w:docDefaults>
     <w:rPrDefault>
       <w:rPr>
@@ -993,7 +1041,7 @@
       </w:pPr>
     </w:pPrDefault>
   </w:docDefaults>
-  <w:latentStyles w:defLockedState="0" w:defUIPriority="99" w:defSemiHidden="0" w:defUnhideWhenUsed="0" w:defQFormat="0" w:count="375">
+  <w:latentStyles w:defLockedState="0" w:defUIPriority="99" w:defSemiHidden="0" w:defUnhideWhenUsed="0" w:defQFormat="0" w:count="376">
     <w:lsdException w:name="Normal" w:uiPriority="0" w:qFormat="1"/>
     <w:lsdException w:name="heading 1" w:uiPriority="9" w:qFormat="1"/>
     <w:lsdException w:name="heading 2" w:semiHidden="1" w:uiPriority="9" w:unhideWhenUsed="1" w:qFormat="1"/>
@@ -1369,6 +1417,7 @@
     <w:lsdException w:name="Smart Hyperlink" w:semiHidden="1" w:unhideWhenUsed="1"/>
     <w:lsdException w:name="Hashtag" w:semiHidden="1" w:unhideWhenUsed="1"/>
     <w:lsdException w:name="Unresolved Mention" w:semiHidden="1" w:unhideWhenUsed="1"/>
+    <w:lsdException w:name="Smart Link" w:semiHidden="1" w:unhideWhenUsed="1"/>
   </w:latentStyles>
   <w:style w:type="paragraph" w:default="1" w:styleId="Normal">
     <w:name w:val="Normal"/>
@@ -2050,6 +2099,29 @@
       <w:ind w:left="720"/>
       <w:contextualSpacing/>
     </w:pPr>
+  </w:style>
+  <w:style w:type="character" w:styleId="Hyperlink">
+    <w:name w:val="Hyperlink"/>
+    <w:basedOn w:val="DefaultParagraphFont"/>
+    <w:uiPriority w:val="99"/>
+    <w:unhideWhenUsed/>
+    <w:rsid w:val="00F04DD8"/>
+    <w:rPr>
+      <w:color w:val="0563C1" w:themeColor="hyperlink"/>
+      <w:u w:val="single"/>
+    </w:rPr>
+  </w:style>
+  <w:style w:type="character" w:styleId="UnresolvedMention">
+    <w:name w:val="Unresolved Mention"/>
+    <w:basedOn w:val="DefaultParagraphFont"/>
+    <w:uiPriority w:val="99"/>
+    <w:semiHidden/>
+    <w:unhideWhenUsed/>
+    <w:rsid w:val="00F04DD8"/>
+    <w:rPr>
+      <w:color w:val="605E5C"/>
+      <w:shd w:val="clear" w:color="auto" w:fill="E1DFDD"/>
+    </w:rPr>
   </w:style>
 </w:styles>
 </file>
@@ -2347,4 +2419,16 @@
     </a:ext>
   </a:extLst>
 </a:theme>
+</file>
+
+<file path=customXml/item1.xml><?xml version="1.0" encoding="utf-8"?>
+<b:Sources xmlns:b="http://schemas.openxmlformats.org/officeDocument/2006/bibliography" xmlns="http://schemas.openxmlformats.org/officeDocument/2006/bibliography" SelectedStyle="\APASixthEditionOfficeOnline.xsl" StyleName="APA" Version="6"/>
+</file>
+
+<file path=customXml/itemProps1.xml><?xml version="1.0" encoding="utf-8"?>
+<ds:datastoreItem xmlns:ds="http://schemas.openxmlformats.org/officeDocument/2006/customXml" ds:itemID="{D2B5DEE8-C627-421A-87E1-0AEE5D42CCA4}">
+  <ds:schemaRefs>
+    <ds:schemaRef ds:uri="http://schemas.openxmlformats.org/officeDocument/2006/bibliography"/>
+  </ds:schemaRefs>
+</ds:datastoreItem>
 </file>
</xml_diff>